<commit_message>
Modelo Conceptual - The Lounge
</commit_message>
<xml_diff>
--- a/Modelo Conceptual.docx
+++ b/Modelo Conceptual.docx
@@ -38,7 +38,7 @@
         <w:rPr>
           <w:rStyle w:val="RefernciaIntensa"/>
         </w:rPr>
-        <w:t>Metáforas</w:t>
+        <w:t>Metáfora</w:t>
       </w:r>
     </w:p>
     <w:p>
@@ -46,7 +46,7 @@
         <w:pStyle w:val="Listacommarcas"/>
       </w:pPr>
       <w:r>
-        <w:t>Balcão</w:t>
+        <w:t>Lounge</w:t>
       </w:r>
     </w:p>
     <w:p>
@@ -56,21 +56,23 @@
           <w:ilvl w:val="0"/>
           <w:numId w:val="0"/>
         </w:numPr>
-        <w:ind w:left="1416"/>
-      </w:pPr>
-      <w:r>
-        <w:t>Existe na mesa o modo Balcão que corresponde às atividades num balcão normal de bar: pedir uma bebida ou comida e modifica-la a pedido.</w:t>
-      </w:r>
-    </w:p>
-    <w:p>
-      <w:pPr>
-        <w:pStyle w:val="Listacommarcas"/>
-      </w:pPr>
-      <w:r>
-        <w:t>Jukebox</w:t>
-      </w:r>
-      <w:bookmarkStart w:id="0" w:name="_GoBack"/>
-      <w:bookmarkEnd w:id="0"/>
+        <w:ind w:left="576"/>
+      </w:pPr>
+      <w:r>
+        <w:t xml:space="preserve">Chamamos a partir </w:t>
+      </w:r>
+      <w:r>
+        <w:t>deste momento ao B</w:t>
+      </w:r>
+      <w:r>
+        <w:t xml:space="preserve">arISTa “The Lounge”. </w:t>
+      </w:r>
+      <w:r>
+        <w:t xml:space="preserve">Como o nome </w:t>
+      </w:r>
+      <w:r>
+        <w:t xml:space="preserve">indica, o The Lounge é um local de convívio. </w:t>
+      </w:r>
     </w:p>
     <w:p>
       <w:pPr>
@@ -79,18 +81,19 @@
           <w:ilvl w:val="0"/>
           <w:numId w:val="0"/>
         </w:numPr>
-        <w:ind w:left="1416"/>
-      </w:pPr>
-      <w:r>
-        <w:t>Existe a secção Jukebox correspondente à funcionalidade de escolher músicas para serem reproduzidas no áudio do bar.</w:t>
-      </w:r>
-    </w:p>
-    <w:p>
-      <w:pPr>
-        <w:pStyle w:val="Listacommarcas"/>
-      </w:pPr>
-      <w:r>
-        <w:t>Arcade Machine</w:t>
+        <w:ind w:left="576"/>
+      </w:pPr>
+      <w:r>
+        <w:t>Nele podemo-nos deslocar ao balcão</w:t>
+      </w:r>
+      <w:r>
+        <w:t xml:space="preserve">, onde pedimos que nos façam uma bebida ou comida, ou fazemos nós próprios um cocktail </w:t>
+      </w:r>
+      <w:r>
+        <w:t>a partir das bebidas disponíveis.</w:t>
+      </w:r>
+      <w:r>
+        <w:t xml:space="preserve"> </w:t>
       </w:r>
     </w:p>
     <w:p>
@@ -100,28 +103,23 @@
           <w:ilvl w:val="0"/>
           <w:numId w:val="0"/>
         </w:numPr>
-        <w:ind w:left="1416"/>
-      </w:pPr>
-      <w:r>
-        <w:t xml:space="preserve">A secção Arcade Machine da mesa permite aos clientes jogarem jogos de </w:t>
-      </w:r>
-      <w:r>
-        <w:t>A</w:t>
-      </w:r>
-      <w:r>
-        <w:t xml:space="preserve">rcade </w:t>
-      </w:r>
-      <w:r>
-        <w:t>M</w:t>
-      </w:r>
-      <w:r>
-        <w:t>achines no BarISTa</w:t>
-      </w:r>
-      <w:r>
-        <w:t>, como P</w:t>
-      </w:r>
-      <w:r>
-        <w:t>inball.</w:t>
+        <w:ind w:left="576"/>
+      </w:pPr>
+      <w:r>
+        <w:t>Adicionalmente, temos um canto ligado à música, onde podemos escolher, dentro dos singles que nos oferecem, músicas para reproduzir no sistema de som.</w:t>
+      </w:r>
+    </w:p>
+    <w:p>
+      <w:pPr>
+        <w:pStyle w:val="Listacommarcas"/>
+        <w:numPr>
+          <w:ilvl w:val="0"/>
+          <w:numId w:val="0"/>
+        </w:numPr>
+        <w:ind w:left="576"/>
+      </w:pPr>
+      <w:r>
+        <w:t>Finalmente, existe um espaço de jogos: jogos de salão para passar tempo com os amigos fazem, obviamente, parte do The Lounge.</w:t>
       </w:r>
     </w:p>
     <w:p>
@@ -142,13 +140,15 @@
         </w:rPr>
         <w:t>Objetos</w:t>
       </w:r>
+      <w:bookmarkStart w:id="0" w:name="_GoBack"/>
+      <w:bookmarkEnd w:id="0"/>
     </w:p>
     <w:p>
       <w:pPr>
         <w:pStyle w:val="Listacommarcas"/>
       </w:pPr>
       <w:r>
-        <w:t>Bebida (atributos: Nome, Teor em Álcool)</w:t>
+        <w:t>Balcão</w:t>
       </w:r>
     </w:p>
     <w:p>
@@ -156,7 +156,7 @@
         <w:pStyle w:val="Listacommarcas"/>
       </w:pPr>
       <w:r>
-        <w:t>Cocktail (atributos: Nome)</w:t>
+        <w:t>Salão de Jogos</w:t>
       </w:r>
     </w:p>
     <w:p>
@@ -164,7 +164,7 @@
         <w:pStyle w:val="Listacommarcas"/>
       </w:pPr>
       <w:r>
-        <w:t>Shot (atributos: Nome)</w:t>
+        <w:t>Jukebox</w:t>
       </w:r>
     </w:p>
     <w:p>
@@ -172,7 +172,13 @@
         <w:pStyle w:val="Listacommarcas"/>
       </w:pPr>
       <w:r>
-        <w:t>Comida (atributos: Nome)</w:t>
+        <w:t>Bebida (atributos: Nome</w:t>
+      </w:r>
+      <w:r>
+        <w:t>, Preço</w:t>
+      </w:r>
+      <w:r>
+        <w:t>, Teor em Álcool)</w:t>
       </w:r>
     </w:p>
     <w:p>
@@ -180,6 +186,20 @@
         <w:pStyle w:val="Listacommarcas"/>
       </w:pPr>
       <w:r>
+        <w:t>Comida (atributos: Nome</w:t>
+      </w:r>
+      <w:r>
+        <w:t>, Preço</w:t>
+      </w:r>
+      <w:r>
+        <w:t>)</w:t>
+      </w:r>
+    </w:p>
+    <w:p>
+      <w:pPr>
+        <w:pStyle w:val="Listacommarcas"/>
+      </w:pPr>
+      <w:r>
         <w:t>Ingrediente (atributos: Nome)</w:t>
       </w:r>
     </w:p>
@@ -197,14 +217,6 @@
       </w:pPr>
       <w:r>
         <w:t>Single (atributos: Nome, Álbum, Artista/Banda, Classificação)</w:t>
-      </w:r>
-    </w:p>
-    <w:p>
-      <w:pPr>
-        <w:pStyle w:val="Listacommarcas"/>
-      </w:pPr>
-      <w:r>
-        <w:t xml:space="preserve">Lista de Reprodução </w:t>
       </w:r>
     </w:p>
     <w:p>
@@ -247,7 +259,7 @@
         <w:pStyle w:val="Listacommarcas"/>
       </w:pPr>
       <w:r>
-        <w:t>Escolher comidas</w:t>
+        <w:t>Escolher comida</w:t>
       </w:r>
     </w:p>
     <w:p>
@@ -255,7 +267,7 @@
         <w:pStyle w:val="Listacommarcas"/>
       </w:pPr>
       <w:r>
-        <w:t>Personalizar comidas</w:t>
+        <w:t>Personalizar comida</w:t>
       </w:r>
     </w:p>
     <w:p>
@@ -272,7 +284,7 @@
         <w:pStyle w:val="Listacommarcas"/>
       </w:pPr>
       <w:r>
-        <w:t>Escolher singles</w:t>
+        <w:t>Escolher single</w:t>
       </w:r>
     </w:p>
     <w:p>
@@ -288,21 +300,7 @@
         </w:rPr>
       </w:pPr>
       <w:r>
-        <w:t>Classificar singles</w:t>
-      </w:r>
-    </w:p>
-    <w:p>
-      <w:pPr>
-        <w:ind w:firstLine="0"/>
-        <w:rPr>
-          <w:rStyle w:val="RefernciaIntensa"/>
-        </w:rPr>
-      </w:pPr>
-      <w:r>
-        <w:rPr>
-          <w:rStyle w:val="RefernciaIntensa"/>
-        </w:rPr>
-        <w:br w:type="page"/>
+        <w:t>Classificar single</w:t>
       </w:r>
     </w:p>
     <w:p>
@@ -321,7 +319,6 @@
         <w:rPr>
           <w:rStyle w:val="RefernciaIntensa"/>
         </w:rPr>
-        <w:lastRenderedPageBreak/>
         <w:t>Relações entre conceitos</w:t>
       </w:r>
     </w:p>
@@ -330,7 +327,7 @@
         <w:pStyle w:val="Listacommarcas"/>
       </w:pPr>
       <w:r>
-        <w:t>Uma lista de reprodução tem singles</w:t>
+        <w:t>Um balcão tem bebidas e comidas</w:t>
       </w:r>
     </w:p>
     <w:p>
@@ -338,23 +335,29 @@
         <w:pStyle w:val="Listacommarcas"/>
       </w:pPr>
       <w:r>
+        <w:t>Um salão de jogos tem jogos</w:t>
+      </w:r>
+    </w:p>
+    <w:p>
+      <w:pPr>
+        <w:pStyle w:val="Listacommarcas"/>
+      </w:pPr>
+      <w:r>
+        <w:t xml:space="preserve">Uma </w:t>
+      </w:r>
+      <w:r>
+        <w:t>jukebox</w:t>
+      </w:r>
+      <w:r>
+        <w:t xml:space="preserve"> tem singles</w:t>
+      </w:r>
+    </w:p>
+    <w:p>
+      <w:pPr>
+        <w:pStyle w:val="Listacommarcas"/>
+      </w:pPr>
+      <w:r>
         <w:t>Uma comida tem ingredientes</w:t>
-      </w:r>
-    </w:p>
-    <w:p>
-      <w:pPr>
-        <w:pStyle w:val="Listacommarcas"/>
-      </w:pPr>
-      <w:r>
-        <w:t>Um cocktail é uma bebida</w:t>
-      </w:r>
-    </w:p>
-    <w:p>
-      <w:pPr>
-        <w:pStyle w:val="Listacommarcas"/>
-      </w:pPr>
-      <w:r>
-        <w:t>Um shot é uma bebida</w:t>
       </w:r>
     </w:p>
     <w:p>
@@ -381,6 +384,30 @@
         <w:pStyle w:val="Listacommarcas"/>
       </w:pPr>
       <w:r>
+        <w:t>O balcão no nosso sistema corresponde ao balcão de bebidas num Lounge real</w:t>
+      </w:r>
+    </w:p>
+    <w:p>
+      <w:pPr>
+        <w:pStyle w:val="Listacommarcas"/>
+      </w:pPr>
+      <w:r>
+        <w:t>O salão de jogos no nosso sistema corresponde a zona de jogos num Lounge real</w:t>
+      </w:r>
+    </w:p>
+    <w:p>
+      <w:pPr>
+        <w:pStyle w:val="Listacommarcas"/>
+      </w:pPr>
+      <w:r>
+        <w:t>A jukebox no nosso sistema corresponde à aparelhagem num Lounge real</w:t>
+      </w:r>
+    </w:p>
+    <w:p>
+      <w:pPr>
+        <w:pStyle w:val="Listacommarcas"/>
+      </w:pPr>
+      <w:r>
         <w:t>Uma bebida no nosso sistema corresponde a uma bebida real</w:t>
       </w:r>
     </w:p>
@@ -389,7 +416,7 @@
         <w:pStyle w:val="Listacommarcas"/>
       </w:pPr>
       <w:r>
-        <w:t>Um cocktail no nosso sistema corresponde a um cocktail real</w:t>
+        <w:t>Uma comida no nosso sistema corresponde a uma comida real</w:t>
       </w:r>
     </w:p>
     <w:p>
@@ -397,7 +424,7 @@
         <w:pStyle w:val="Listacommarcas"/>
       </w:pPr>
       <w:r>
-        <w:t>Um shot no nosso sistema corresponde a um shot real</w:t>
+        <w:t>Um ingrediente no nosso sistema corresponde a um ingrediente real</w:t>
       </w:r>
     </w:p>
     <w:p>
@@ -405,35 +432,10 @@
         <w:pStyle w:val="Listacommarcas"/>
       </w:pPr>
       <w:r>
-        <w:t>Uma comida no nosso sistema corresponde a uma comida real</w:t>
-      </w:r>
-    </w:p>
-    <w:p>
-      <w:pPr>
-        <w:pStyle w:val="Listacommarcas"/>
-      </w:pPr>
-      <w:r>
-        <w:t>Um ingrediente no nosso sistema corresponde a um ingrediente real</w:t>
-      </w:r>
-    </w:p>
-    <w:p>
-      <w:pPr>
-        <w:pStyle w:val="Listacommarcas"/>
-      </w:pPr>
-      <w:r>
-        <w:t xml:space="preserve">Um jogo no nosso sistema corresponde a um jogo numa </w:t>
-      </w:r>
-      <w:r>
-        <w:t>A</w:t>
-      </w:r>
-      <w:r>
-        <w:t xml:space="preserve">rcade </w:t>
-      </w:r>
-      <w:r>
-        <w:t>M</w:t>
-      </w:r>
-      <w:r>
-        <w:t>achine física</w:t>
+        <w:t>Um jogo no nosso sis</w:t>
+      </w:r>
+      <w:r>
+        <w:t>tema corresponde a um jogo numa mesa de jogos</w:t>
       </w:r>
     </w:p>
     <w:p>
@@ -455,7 +457,10 @@
         <w:t xml:space="preserve">Um single no nosso sistema corresponde a </w:t>
       </w:r>
       <w:r>
-        <w:t>um disco numa Jukebox</w:t>
+        <w:t xml:space="preserve">um disco numa </w:t>
+      </w:r>
+      <w:r>
+        <w:t>aparelhagem</w:t>
       </w:r>
     </w:p>
     <w:p>
@@ -505,7 +510,22 @@
     </w:p>
     <w:p>
       <w:r>
-        <w:t xml:space="preserve">O Eduardo está no bar com os seus amigos já faz algumas horas. Aos estarem a conversar sobre música, ele fica com aquele clássico </w:t>
+        <w:t>A Diana</w:t>
+      </w:r>
+      <w:r>
+        <w:t xml:space="preserve"> está no bar com </w:t>
+      </w:r>
+      <w:r>
+        <w:t>o seu amigo Adão</w:t>
+      </w:r>
+      <w:r>
+        <w:t xml:space="preserve"> já faz algumas horas. Aos estar</w:t>
+      </w:r>
+      <w:r>
+        <w:t>em a conversar sobre música, ela</w:t>
+      </w:r>
+      <w:r>
+        <w:t xml:space="preserve"> fica com aquele clássico </w:t>
       </w:r>
       <w:r>
         <w:rPr>
@@ -514,39 +534,34 @@
         <w:t>single</w:t>
       </w:r>
       <w:r>
-        <w:t xml:space="preserve"> de </w:t>
-      </w:r>
-      <w:proofErr w:type="spellStart"/>
-      <w:r>
-        <w:t>Muse</w:t>
-      </w:r>
-      <w:proofErr w:type="spellEnd"/>
+        <w:t xml:space="preserve"> de Muse, Supermassive Black Hole, na cabeça. Uma vez que </w:t>
+      </w:r>
+      <w:r>
+        <w:t>a dupla está sentada</w:t>
+      </w:r>
+      <w:r>
+        <w:t xml:space="preserve"> no </w:t>
+      </w:r>
+      <w:r>
+        <w:rPr>
+          <w:u w:val="single"/>
+        </w:rPr>
+        <w:t>The Lounge</w:t>
+      </w:r>
       <w:r>
         <w:t xml:space="preserve">, </w:t>
       </w:r>
-      <w:proofErr w:type="spellStart"/>
-      <w:r>
-        <w:t>Supermassive</w:t>
-      </w:r>
-      <w:proofErr w:type="spellEnd"/>
+      <w:r>
+        <w:t>a</w:t>
+      </w:r>
       <w:r>
         <w:t xml:space="preserve"> </w:t>
       </w:r>
-      <w:proofErr w:type="spellStart"/>
-      <w:r>
-        <w:t>Black</w:t>
-      </w:r>
-      <w:proofErr w:type="spellEnd"/>
-      <w:r>
-        <w:t xml:space="preserve"> </w:t>
-      </w:r>
-      <w:proofErr w:type="spellStart"/>
-      <w:r>
-        <w:t>Hole</w:t>
-      </w:r>
-      <w:proofErr w:type="spellEnd"/>
-      <w:r>
-        <w:t xml:space="preserve">, na cabeça. Uma vez que os amigos estão sentados no Barista, a nova mesa interativa do bar, o Eduardo escolhe na </w:t>
+      <w:r>
+        <w:t>Diana</w:t>
+      </w:r>
+      <w:r>
+        <w:t xml:space="preserve"> escolhe na </w:t>
       </w:r>
       <w:r>
         <w:rPr>
@@ -564,7 +579,7 @@
         <w:t>single</w:t>
       </w:r>
       <w:r>
-        <w:t xml:space="preserve"> da sua </w:t>
+        <w:t xml:space="preserve"> da </w:t>
       </w:r>
       <w:r>
         <w:rPr>
@@ -573,7 +588,13 @@
         <w:t>banda</w:t>
       </w:r>
       <w:r>
-        <w:t xml:space="preserve"> favorita, acrescentando-a à </w:t>
+        <w:t xml:space="preserve"> favorita</w:t>
+      </w:r>
+      <w:r>
+        <w:t xml:space="preserve"> de um amigo</w:t>
+      </w:r>
+      <w:r>
+        <w:t xml:space="preserve">, acrescentando-a à </w:t>
       </w:r>
       <w:r>
         <w:rPr>
@@ -582,31 +603,91 @@
         <w:t>lista de reprodução</w:t>
       </w:r>
       <w:r>
-        <w:t xml:space="preserve"> de músicas que estão a passar naquele momento. Quando chegou a altura a música passar nas colunas do bar, as restantes mesas têm a hipótese de </w:t>
+        <w:t xml:space="preserve"> de músicas que estão a passar naquele momento. Quando chegou a altura </w:t>
+      </w:r>
+      <w:r>
+        <w:t>de a</w:t>
+      </w:r>
+      <w:r>
+        <w:t xml:space="preserve"> música passar nas colunas do bar, as restantes mesas t</w:t>
+      </w:r>
+      <w:r>
+        <w:t>iveram</w:t>
+      </w:r>
+      <w:r>
+        <w:t xml:space="preserve"> a hipótese de </w:t>
       </w:r>
       <w:r>
         <w:rPr>
           <w:u w:val="single"/>
         </w:rPr>
-        <w:t>classificar</w:t>
-      </w:r>
-      <w:r>
-        <w:t xml:space="preserve"> o single. Como o Eduardo calculava, toda a gente está satisfeita com aquela musica, tendo recebido 5 estrelas!</w:t>
+        <w:t>classificar o single</w:t>
+      </w:r>
+      <w:r>
+        <w:t xml:space="preserve">. Como </w:t>
+      </w:r>
+      <w:r>
+        <w:t>a Diana e o Adão</w:t>
+      </w:r>
+      <w:r>
+        <w:t xml:space="preserve"> calculava</w:t>
+      </w:r>
+      <w:r>
+        <w:t>m</w:t>
+      </w:r>
+      <w:r>
+        <w:t xml:space="preserve">, toda a gente </w:t>
+      </w:r>
+      <w:r>
+        <w:t>ficou satisfeita</w:t>
+      </w:r>
+      <w:r>
+        <w:t>, tendo recebido 5 estrelas!</w:t>
       </w:r>
     </w:p>
     <w:p/>
     <w:p>
       <w:r>
-        <w:t xml:space="preserve">A Diana acabou de chegar ao bar com os seus amigos. Começam a discutir entre eles o que beberiam para começar bem a noite, acabam por escolher </w:t>
+        <w:t xml:space="preserve">A Diana acabou de chegar ao bar com </w:t>
+      </w:r>
+      <w:r>
+        <w:t>o seu amigo Adão</w:t>
+      </w:r>
+      <w:r>
+        <w:t xml:space="preserve">. Começam a discutir entre eles o que beberiam para começar bem a noite, acabam por escolher </w:t>
+      </w:r>
+      <w:r>
+        <w:t xml:space="preserve">da lista de </w:t>
       </w:r>
       <w:r>
         <w:rPr>
           <w:u w:val="single"/>
         </w:rPr>
+        <w:t>bebidas</w:t>
+      </w:r>
+      <w:r>
+        <w:t xml:space="preserve"> do </w:t>
+      </w:r>
+      <w:r>
+        <w:rPr>
+          <w:u w:val="single"/>
+        </w:rPr>
+        <w:t>balcão</w:t>
+      </w:r>
+      <w:r>
+        <w:t xml:space="preserve"> </w:t>
+      </w:r>
+      <w:r>
         <w:t>shots</w:t>
       </w:r>
       <w:r>
-        <w:t xml:space="preserve"> de Tequila. Uma vez que os amigos estão sentados no Barista, a nova mesa interativa do bar, a Diana </w:t>
+        <w:t xml:space="preserve"> de Tequila. Uma vez que os amigos estão sentados no </w:t>
+      </w:r>
+      <w:r>
+        <w:t>The Lounge</w:t>
+      </w:r>
+      <w:r>
+        <w:t xml:space="preserve">, a nova mesa interativa do bar, a Diana </w:t>
       </w:r>
       <w:r>
         <w:rPr>
@@ -615,16 +696,19 @@
         <w:t>escolhe a bebida</w:t>
       </w:r>
       <w:r>
-        <w:t xml:space="preserve"> eleita do </w:t>
-      </w:r>
-      <w:r>
-        <w:rPr>
-          <w:u w:val="single"/>
-        </w:rPr>
-        <w:t>balcão</w:t>
-      </w:r>
-      <w:r>
-        <w:t xml:space="preserve"> de bebidas do bar. Rapidamente foram servidos, ainda com a euforia inicial, beberam o shot e festejaram a sua forte amizade com felicidade.</w:t>
+        <w:t xml:space="preserve"> eleita </w:t>
+      </w:r>
+      <w:r>
+        <w:t>na sua mesa</w:t>
+      </w:r>
+      <w:r>
+        <w:t xml:space="preserve">. Rapidamente foram servidos, ainda com a euforia inicial, beberam o </w:t>
+      </w:r>
+      <w:r>
+        <w:t>copo</w:t>
+      </w:r>
+      <w:r>
+        <w:t xml:space="preserve"> e festejaram a sua forte amizade com felicidade.</w:t>
       </w:r>
     </w:p>
     <w:sectPr>
@@ -736,7 +820,7 @@
         <w:noProof/>
         <w:color w:val="5B9BD5" w:themeColor="accent1"/>
       </w:rPr>
-      <w:t>4</w:t>
+      <w:t>3</w:t>
     </w:r>
     <w:r>
       <w:rPr>
@@ -829,7 +913,7 @@
         <w:noProof/>
         <w:color w:val="5B9BD5" w:themeColor="accent1"/>
       </w:rPr>
-      <w:t>4</w:t>
+      <w:t>3</w:t>
     </w:r>
     <w:r>
       <w:rPr>
@@ -1019,7 +1103,7 @@
       <w:jc w:val="center"/>
     </w:pPr>
     <w:r>
-      <w:t>Barista</w:t>
+      <w:t>The Lounge</w:t>
     </w:r>
   </w:p>
 </w:hdr>
@@ -2665,6 +2749,7 @@
   <w:style w:type="character" w:default="1" w:styleId="Tipodeletrapredefinidodopargrafo">
     <w:name w:val="Default Paragraph Font"/>
     <w:uiPriority w:val="1"/>
+    <w:semiHidden/>
     <w:unhideWhenUsed/>
   </w:style>
   <w:style w:type="table" w:default="1" w:styleId="Tabelanormal">
@@ -3350,7 +3435,7 @@
 </file>
 
 <file path=customXml/itemProps1.xml><?xml version="1.0" encoding="utf-8"?>
-<ds:datastoreItem xmlns:ds="http://schemas.openxmlformats.org/officeDocument/2006/customXml" ds:itemID="{F8C5CD43-0E44-C84D-917A-873D3210ADE8}">
+<ds:datastoreItem xmlns:ds="http://schemas.openxmlformats.org/officeDocument/2006/customXml" ds:itemID="{D4CF220E-59D4-5A43-896E-0806F4CED751}">
   <ds:schemaRefs>
     <ds:schemaRef ds:uri="http://schemas.openxmlformats.org/officeDocument/2006/bibliography"/>
   </ds:schemaRefs>

</xml_diff>

<commit_message>
Modelo Conceptual a imprimir + Template AH
</commit_message>
<xml_diff>
--- a/Modelo Conceptual.docx
+++ b/Modelo Conceptual.docx
@@ -165,6 +165,14 @@
         <w:pStyle w:val="Listacommarcas"/>
       </w:pPr>
       <w:r>
+        <w:t>Mesa (atributos: Número, Número de pessoas)</w:t>
+      </w:r>
+    </w:p>
+    <w:p>
+      <w:pPr>
+        <w:pStyle w:val="Listacommarcas"/>
+      </w:pPr>
+      <w:r>
         <w:t>Balcão</w:t>
       </w:r>
     </w:p>
@@ -173,7 +181,7 @@
         <w:pStyle w:val="Listacommarcas"/>
       </w:pPr>
       <w:r>
-        <w:t>Mesa</w:t>
+        <w:t>Zona</w:t>
       </w:r>
       <w:r>
         <w:t xml:space="preserve"> de Jogos</w:t>
@@ -198,10 +206,29 @@
         <w:t>, Preço</w:t>
       </w:r>
       <w:r>
-        <w:t>, Teor em Álcool</w:t>
-      </w:r>
-      <w:r>
-        <w:t>, Secção</w:t>
+        <w:t>, Teor em Álcool)</w:t>
+      </w:r>
+    </w:p>
+    <w:p>
+      <w:pPr>
+        <w:pStyle w:val="Listacommarcas"/>
+      </w:pPr>
+      <w:r>
+        <w:t>Secção de bebida</w:t>
+      </w:r>
+      <w:r>
+        <w:t xml:space="preserve"> (atributo: Nome)</w:t>
+      </w:r>
+    </w:p>
+    <w:p>
+      <w:pPr>
+        <w:pStyle w:val="Listacommarcas"/>
+      </w:pPr>
+      <w:r>
+        <w:t>Comida (atributos: Nome</w:t>
+      </w:r>
+      <w:r>
+        <w:t>, Preço</w:t>
       </w:r>
       <w:r>
         <w:t>)</w:t>
@@ -212,18 +239,34 @@
         <w:pStyle w:val="Listacommarcas"/>
       </w:pPr>
       <w:r>
-        <w:t>Secção de bebidas (atributo: Nome)</w:t>
-      </w:r>
-    </w:p>
-    <w:p>
-      <w:pPr>
-        <w:pStyle w:val="Listacommarcas"/>
-      </w:pPr>
-      <w:r>
-        <w:t>Comida (atributos: Nome</w:t>
-      </w:r>
-      <w:r>
-        <w:t>, Preço</w:t>
+        <w:t>Ingrediente (atributos: Nome)</w:t>
+      </w:r>
+    </w:p>
+    <w:p>
+      <w:pPr>
+        <w:pStyle w:val="Listacommarcas"/>
+      </w:pPr>
+      <w:r>
+        <w:t>Jogo (atributos: Nome, Número de Jogadores)</w:t>
+      </w:r>
+    </w:p>
+    <w:p>
+      <w:pPr>
+        <w:pStyle w:val="Listacommarcas"/>
+      </w:pPr>
+      <w:r>
+        <w:t>Desafio (atributos: Jogo, Mesa de origem, Mesa de destino)</w:t>
+      </w:r>
+    </w:p>
+    <w:p>
+      <w:pPr>
+        <w:pStyle w:val="Listacommarcas"/>
+      </w:pPr>
+      <w:r>
+        <w:t>Single (atributos: Nome, Álbum, Artista/Banda, Classificação</w:t>
+      </w:r>
+      <w:r>
+        <w:t>, Estilo</w:t>
       </w:r>
       <w:r>
         <w:t>)</w:t>
@@ -234,56 +277,36 @@
         <w:pStyle w:val="Listacommarcas"/>
       </w:pPr>
       <w:r>
-        <w:t>Ingrediente (atributos: Nome)</w:t>
-      </w:r>
-    </w:p>
-    <w:p>
-      <w:pPr>
-        <w:pStyle w:val="Listacommarcas"/>
-      </w:pPr>
-      <w:r>
-        <w:t>Jogo (atributos: Nome, Número de Jogadores)</w:t>
-      </w:r>
-    </w:p>
-    <w:p>
-      <w:pPr>
-        <w:pStyle w:val="Listacommarcas"/>
-      </w:pPr>
-      <w:r>
-        <w:t>Desafio (atributos: Jogo, Mesa de origem, Mesa de destino)</w:t>
-      </w:r>
-    </w:p>
-    <w:p>
-      <w:pPr>
-        <w:pStyle w:val="Listacommarcas"/>
-      </w:pPr>
-      <w:r>
-        <w:t>Mesa (atributos: Numero, Numero de pessoas)</w:t>
-      </w:r>
-    </w:p>
-    <w:p>
-      <w:pPr>
-        <w:pStyle w:val="Listacommarcas"/>
-      </w:pPr>
-      <w:r>
-        <w:t>Single (atributos: Nome, Álbum, Artista/Banda, Classificação</w:t>
-      </w:r>
-      <w:r>
-        <w:t>, Estilo</w:t>
-      </w:r>
-      <w:r>
-        <w:t>)</w:t>
-      </w:r>
-    </w:p>
-    <w:p>
-      <w:pPr>
-        <w:pStyle w:val="Listacommarcas"/>
-      </w:pPr>
-      <w:r>
         <w:t>Estilo</w:t>
       </w:r>
       <w:r>
-        <w:t xml:space="preserve"> (atributo: Nome)</w:t>
+        <w:t xml:space="preserve"> </w:t>
+      </w:r>
+      <w:r>
+        <w:t xml:space="preserve">Musical </w:t>
+      </w:r>
+      <w:r>
+        <w:t>(atributo: Nome)</w:t>
+      </w:r>
+    </w:p>
+    <w:p>
+      <w:pPr>
+        <w:pStyle w:val="Listacommarcas"/>
+      </w:pPr>
+      <w:r>
+        <w:t>Lista de Reprodução</w:t>
+      </w:r>
+    </w:p>
+    <w:p>
+      <w:pPr>
+        <w:ind w:firstLine="0"/>
+        <w:rPr>
+          <w:color w:val="000000" w:themeColor="text1"/>
+          <w:lang w:eastAsia="ja-JP" w:bidi="pt-PT"/>
+        </w:rPr>
+      </w:pPr>
+      <w:r>
+        <w:br w:type="page"/>
       </w:r>
     </w:p>
     <w:p>
@@ -302,6 +325,7 @@
         <w:rPr>
           <w:rStyle w:val="RefernciaIntensa"/>
         </w:rPr>
+        <w:lastRenderedPageBreak/>
         <w:t>Ações</w:t>
       </w:r>
     </w:p>
@@ -310,6 +334,14 @@
         <w:pStyle w:val="Listacommarcas"/>
       </w:pPr>
       <w:r>
+        <w:t>Escolher secção de bebidas</w:t>
+      </w:r>
+    </w:p>
+    <w:p>
+      <w:pPr>
+        <w:pStyle w:val="Listacommarcas"/>
+      </w:pPr>
+      <w:r>
         <w:t>Escolher bebida</w:t>
       </w:r>
     </w:p>
@@ -318,15 +350,6 @@
         <w:pStyle w:val="Listacommarcas"/>
       </w:pPr>
       <w:r>
-        <w:lastRenderedPageBreak/>
-        <w:t>Escolher secção de bebidas</w:t>
-      </w:r>
-    </w:p>
-    <w:p>
-      <w:pPr>
-        <w:pStyle w:val="Listacommarcas"/>
-      </w:pPr>
-      <w:r>
         <w:t>Personalizar bebida</w:t>
       </w:r>
     </w:p>
@@ -359,15 +382,18 @@
         <w:pStyle w:val="Listacommarcas"/>
       </w:pPr>
       <w:r>
-        <w:t>Desafiar outras mesas</w:t>
-      </w:r>
-    </w:p>
-    <w:p>
-      <w:pPr>
-        <w:pStyle w:val="Listacommarcas"/>
-      </w:pPr>
-      <w:r>
-        <w:t>Desafiar a própria mesa</w:t>
+        <w:t>Desafiar outra mesa</w:t>
+      </w:r>
+    </w:p>
+    <w:p>
+      <w:pPr>
+        <w:pStyle w:val="Listacommarcas"/>
+      </w:pPr>
+      <w:r>
+        <w:t>Desafiar</w:t>
+      </w:r>
+      <w:r>
+        <w:t xml:space="preserve"> própria mesa</w:t>
       </w:r>
     </w:p>
     <w:p>
@@ -383,15 +409,15 @@
         <w:pStyle w:val="Listacommarcas"/>
       </w:pPr>
       <w:r>
+        <w:t>Escolher estilo</w:t>
+      </w:r>
+    </w:p>
+    <w:p>
+      <w:pPr>
+        <w:pStyle w:val="Listacommarcas"/>
+      </w:pPr>
+      <w:r>
         <w:t>Escolher single</w:t>
-      </w:r>
-    </w:p>
-    <w:p>
-      <w:pPr>
-        <w:pStyle w:val="Listacommarcas"/>
-      </w:pPr>
-      <w:r>
-        <w:t>Escolher estilo</w:t>
       </w:r>
     </w:p>
     <w:p>
@@ -474,7 +500,13 @@
         <w:ind w:left="641" w:hanging="357"/>
       </w:pPr>
       <w:r>
-        <w:t>Uma secção tem bebidas</w:t>
+        <w:t>Uma secção</w:t>
+      </w:r>
+      <w:r>
+        <w:t xml:space="preserve"> de bebidas</w:t>
+      </w:r>
+      <w:r>
+        <w:t xml:space="preserve"> tem bebidas</w:t>
       </w:r>
     </w:p>
     <w:p>
@@ -483,18 +515,31 @@
         <w:ind w:left="641" w:hanging="357"/>
       </w:pPr>
       <w:r>
+        <w:t>Um estilo m</w:t>
+      </w:r>
+      <w:r>
+        <w:t xml:space="preserve">usical </w:t>
+      </w:r>
+      <w:r>
+        <w:t>tem singles</w:t>
+      </w:r>
+    </w:p>
+    <w:p>
+      <w:pPr>
+        <w:pStyle w:val="Listacommarcas"/>
+        <w:ind w:left="641" w:hanging="357"/>
+      </w:pPr>
+      <w:r>
+        <w:t>Uma comida tem ingredientes</w:t>
+      </w:r>
+    </w:p>
+    <w:p>
+      <w:pPr>
+        <w:pStyle w:val="Listacommarcas"/>
+        <w:ind w:left="641" w:hanging="357"/>
+      </w:pPr>
+      <w:r>
         <w:t>Uma lista de reprodução tem singles</w:t>
-      </w:r>
-      <w:bookmarkStart w:id="0" w:name="_GoBack"/>
-      <w:bookmarkEnd w:id="0"/>
-    </w:p>
-    <w:p>
-      <w:pPr>
-        <w:pStyle w:val="Listacommarcas"/>
-        <w:ind w:left="641" w:hanging="357"/>
-      </w:pPr>
-      <w:r>
-        <w:t>Uma comida tem ingredientes</w:t>
       </w:r>
     </w:p>
     <w:p>
@@ -531,7 +576,10 @@
         <w:ind w:left="641" w:hanging="357"/>
       </w:pPr>
       <w:r>
-        <w:t>A mesa</w:t>
+        <w:t xml:space="preserve">A </w:t>
+      </w:r>
+      <w:r>
+        <w:t>zona</w:t>
       </w:r>
       <w:r>
         <w:t xml:space="preserve"> de jogos no nosso sistema corresponde a zona de jogos num Lounge real</w:t>
@@ -552,6 +600,15 @@
         <w:ind w:left="641" w:hanging="357"/>
       </w:pPr>
       <w:r>
+        <w:t>Uma secção de bebidas no nosso sistema corresponde a uma secção de bebidas na lista do bar</w:t>
+      </w:r>
+    </w:p>
+    <w:p>
+      <w:pPr>
+        <w:pStyle w:val="Listacommarcas"/>
+        <w:ind w:left="641" w:hanging="357"/>
+      </w:pPr>
+      <w:r>
         <w:t>Uma bebida no nosso sistema corresponde a uma bebida real</w:t>
       </w:r>
     </w:p>
@@ -579,10 +636,44 @@
         <w:ind w:left="641" w:hanging="357"/>
       </w:pPr>
       <w:r>
+        <w:lastRenderedPageBreak/>
         <w:t>Um jogo no nosso sis</w:t>
       </w:r>
       <w:r>
         <w:t>tema corresponde a um jogo numa mesa de jogos</w:t>
+      </w:r>
+    </w:p>
+    <w:p>
+      <w:pPr>
+        <w:pStyle w:val="Listacommarcas"/>
+        <w:ind w:left="641" w:hanging="357"/>
+      </w:pPr>
+      <w:r>
+        <w:t>Um desafio no nosso sistema corresponde a um jogo multiplayer numa mesa de jogos.</w:t>
+      </w:r>
+    </w:p>
+    <w:p>
+      <w:pPr>
+        <w:pStyle w:val="Listacommarcas"/>
+        <w:ind w:left="641" w:hanging="357"/>
+      </w:pPr>
+      <w:r>
+        <w:t>Um estilo musical no nosso sistema corresponde a um determinado tipo de música real.</w:t>
+      </w:r>
+    </w:p>
+    <w:p>
+      <w:pPr>
+        <w:pStyle w:val="Listacommarcas"/>
+        <w:ind w:left="641" w:hanging="357"/>
+      </w:pPr>
+      <w:r>
+        <w:t xml:space="preserve">Um single no nosso sistema corresponde a </w:t>
+      </w:r>
+      <w:r>
+        <w:t xml:space="preserve">um disco numa </w:t>
+      </w:r>
+      <w:r>
+        <w:t>aparelhagem</w:t>
       </w:r>
     </w:p>
     <w:p>
@@ -591,72 +682,41 @@
         <w:ind w:left="641" w:hanging="357"/>
         <w:rPr>
           <w:rStyle w:val="RefernciaIntensa"/>
-          <w:rFonts w:ascii="Helvetica" w:hAnsi="Helvetica" w:cs="Helvetica"/>
           <w:b w:val="0"/>
           <w:bCs w:val="0"/>
-          <w:iCs/>
           <w:smallCaps w:val="0"/>
-          <w:color w:val="000000"/>
-          <w:spacing w:val="-10"/>
-          <w:kern w:val="1"/>
+          <w:color w:val="000000" w:themeColor="text1"/>
+          <w:spacing w:val="0"/>
         </w:rPr>
       </w:pPr>
       <w:r>
-        <w:t xml:space="preserve">Um single no nosso sistema corresponde a </w:t>
-      </w:r>
-      <w:r>
-        <w:t xml:space="preserve">um disco numa </w:t>
-      </w:r>
-      <w:r>
-        <w:t>aparelhagem</w:t>
-      </w:r>
-    </w:p>
-    <w:p>
-      <w:pPr>
-        <w:ind w:firstLine="0"/>
-        <w:rPr>
-          <w:rStyle w:val="RefernciaIntensa"/>
-        </w:rPr>
-      </w:pPr>
-      <w:r>
-        <w:rPr>
-          <w:rStyle w:val="RefernciaIntensa"/>
-        </w:rPr>
-        <w:br w:type="page"/>
-      </w:r>
-    </w:p>
-    <w:p>
-      <w:pPr>
-        <w:pStyle w:val="PargrafodaLista"/>
+        <w:t>Uma lista de reprodução no nosso sistema corresponde a uma fila de espera para aceder à jukebox no bar.</w:t>
+      </w:r>
+    </w:p>
+    <w:p>
+      <w:pPr>
+        <w:pStyle w:val="Listacommarcas"/>
         <w:numPr>
           <w:ilvl w:val="0"/>
           <w:numId w:val="11"/>
         </w:numPr>
         <w:spacing w:before="120" w:after="120"/>
         <w:rPr>
-          <w:rStyle w:val="RefernciaIntensa"/>
+          <w:b/>
+          <w:bCs/>
+          <w:smallCaps/>
+          <w:color w:val="5B9BD5" w:themeColor="accent1"/>
+          <w:spacing w:val="5"/>
         </w:rPr>
       </w:pPr>
       <w:r>
         <w:rPr>
           <w:rStyle w:val="RefernciaIntensa"/>
         </w:rPr>
-        <w:lastRenderedPageBreak/>
         <w:t>Cenários de atividade</w:t>
       </w:r>
     </w:p>
     <w:p>
-      <w:pPr>
-        <w:rPr>
-          <w:rFonts w:ascii="Helvetica" w:hAnsi="Helvetica" w:cs="Helvetica"/>
-          <w:iCs/>
-          <w:color w:val="000000"/>
-          <w:spacing w:val="-10"/>
-          <w:kern w:val="1"/>
-        </w:rPr>
-      </w:pPr>
-    </w:p>
-    <w:p>
       <w:r>
         <w:t>O Eduardo</w:t>
       </w:r>
@@ -673,7 +733,10 @@
         <w:t xml:space="preserve">Andreia </w:t>
       </w:r>
       <w:r>
-        <w:t>já faz algumas horas. Aos estar</w:t>
+        <w:t>já faz algumas horas. Ao</w:t>
+      </w:r>
+      <w:r>
+        <w:t xml:space="preserve"> estar</w:t>
       </w:r>
       <w:r>
         <w:t>em a conversar sobre música, ele</w:t>
@@ -838,9 +901,6 @@
         <w:t xml:space="preserve">acabam por </w:t>
       </w:r>
       <w:r>
-        <w:rPr>
-          <w:u w:val="single"/>
-        </w:rPr>
         <w:t>escolher</w:t>
       </w:r>
       <w:r>
@@ -858,6 +918,8 @@
         </w:rPr>
         <w:t>The Lounge</w:t>
       </w:r>
+      <w:bookmarkStart w:id="0" w:name="_GoBack"/>
+      <w:bookmarkEnd w:id="0"/>
       <w:r>
         <w:t xml:space="preserve">, a nova mesa interativa do bar, </w:t>
       </w:r>
@@ -868,34 +930,10 @@
         <w:t xml:space="preserve"> </w:t>
       </w:r>
       <w:r>
-        <w:rPr>
-          <w:u w:val="single"/>
-        </w:rPr>
-        <w:t>seleciona</w:t>
-      </w:r>
-      <w:r>
-        <w:rPr>
-          <w:u w:val="single"/>
-        </w:rPr>
-        <w:t xml:space="preserve"> </w:t>
-      </w:r>
-      <w:r>
-        <w:t xml:space="preserve">a </w:t>
-      </w:r>
-      <w:r>
-        <w:rPr>
-          <w:u w:val="single"/>
-        </w:rPr>
-        <w:t>bebida</w:t>
-      </w:r>
-      <w:r>
-        <w:t xml:space="preserve"> eleita </w:t>
-      </w:r>
-      <w:r>
-        <w:t>ao</w:t>
-      </w:r>
-      <w:r>
-        <w:t xml:space="preserve"> entrar no </w:t>
+        <w:t>entra</w:t>
+      </w:r>
+      <w:r>
+        <w:t xml:space="preserve"> no </w:t>
       </w:r>
       <w:r>
         <w:rPr>
@@ -907,28 +945,31 @@
         <w:t xml:space="preserve"> do </w:t>
       </w:r>
       <w:r>
+        <w:t>The Lounge</w:t>
+      </w:r>
+      <w:r>
+        <w:t xml:space="preserve"> </w:t>
+      </w:r>
+      <w:r>
+        <w:t xml:space="preserve">e, sob a </w:t>
+      </w:r>
+      <w:r>
         <w:rPr>
           <w:u w:val="single"/>
         </w:rPr>
-        <w:t>The Lounge</w:t>
-      </w:r>
-      <w:r>
-        <w:t xml:space="preserve"> sob a secção </w:t>
-      </w:r>
-      <w:r>
-        <w:t xml:space="preserve">legendada </w:t>
-      </w:r>
-      <w:r>
-        <w:t>de shots</w:t>
-      </w:r>
-      <w:r>
-        <w:t xml:space="preserve">, </w:t>
+        <w:t>secção</w:t>
+      </w:r>
+      <w:r>
+        <w:t xml:space="preserve"> de</w:t>
+      </w:r>
+      <w:r>
+        <w:t xml:space="preserve"> shots, </w:t>
       </w:r>
       <w:r>
         <w:rPr>
           <w:u w:val="single"/>
         </w:rPr>
-        <w:t>escolheram</w:t>
+        <w:t>escolhe</w:t>
       </w:r>
       <w:r>
         <w:t xml:space="preserve"> os shots de Tequila</w:t>
@@ -980,28 +1021,31 @@
         <w:rPr>
           <w:u w:val="single"/>
         </w:rPr>
-        <w:t xml:space="preserve">desafiar o casal </w:t>
+        <w:t>desafiar</w:t>
+      </w:r>
+      <w:r>
+        <w:t xml:space="preserve"> o casal da mesa do lado</w:t>
+      </w:r>
+      <w:r>
+        <w:t xml:space="preserve"> para poderem divertir-se em conjunto. Para tal o Pedro acedeu à </w:t>
       </w:r>
       <w:r>
         <w:rPr>
           <w:u w:val="single"/>
         </w:rPr>
-        <w:t>da mesa d</w:t>
+        <w:t xml:space="preserve">secção de </w:t>
       </w:r>
       <w:r>
         <w:rPr>
           <w:u w:val="single"/>
         </w:rPr>
-        <w:t>o lado</w:t>
-      </w:r>
-      <w:r>
-        <w:t xml:space="preserve"> para poderem divertir-se em conjunto. Para tal o Pedro acedeu à </w:t>
+        <w:t>zona</w:t>
       </w:r>
       <w:r>
         <w:rPr>
           <w:u w:val="single"/>
         </w:rPr>
-        <w:t>secção de mesa de jogos</w:t>
+        <w:t xml:space="preserve"> de jogos</w:t>
       </w:r>
       <w:r>
         <w:t xml:space="preserve"> do The Lounge e a Diana </w:t>
@@ -1013,16 +1057,36 @@
         <w:t>desfiou</w:t>
       </w:r>
       <w:r>
-        <w:t xml:space="preserve"> a mesa do lado para começarem um Quiz. O casal da mesa do lado achou interessante a ideia e </w:t>
+        <w:t xml:space="preserve"> a mesa do lado para começarem um </w:t>
+      </w:r>
+      <w:proofErr w:type="spellStart"/>
+      <w:r>
+        <w:t>Quiz</w:t>
+      </w:r>
+      <w:proofErr w:type="spellEnd"/>
+      <w:r>
+        <w:t xml:space="preserve">. O casal da mesa do lado achou interessante a ideia e </w:t>
       </w:r>
       <w:r>
         <w:rPr>
           <w:u w:val="single"/>
         </w:rPr>
-        <w:t xml:space="preserve">aceitou competir </w:t>
-      </w:r>
-      <w:r>
-        <w:t>com os dois amigos.</w:t>
+        <w:t xml:space="preserve">aceitou </w:t>
+      </w:r>
+      <w:r>
+        <w:rPr>
+          <w:u w:val="single"/>
+        </w:rPr>
+        <w:t>o desafio</w:t>
+      </w:r>
+      <w:r>
+        <w:t xml:space="preserve"> </w:t>
+      </w:r>
+      <w:r>
+        <w:t>d</w:t>
+      </w:r>
+      <w:r>
+        <w:t>os dois amigos.</w:t>
       </w:r>
     </w:p>
     <w:sectPr>
@@ -1097,7 +1161,7 @@
         <w:noProof/>
         <w:color w:val="5B9BD5" w:themeColor="accent1"/>
       </w:rPr>
-      <w:t>2</w:t>
+      <w:t>3</w:t>
     </w:r>
     <w:r>
       <w:rPr>
@@ -3750,7 +3814,7 @@
 </file>
 
 <file path=customXml/itemProps1.xml><?xml version="1.0" encoding="utf-8"?>
-<ds:datastoreItem xmlns:ds="http://schemas.openxmlformats.org/officeDocument/2006/customXml" ds:itemID="{47E42BD7-696A-D446-8FE3-861434CCB29A}">
+<ds:datastoreItem xmlns:ds="http://schemas.openxmlformats.org/officeDocument/2006/customXml" ds:itemID="{79C0C413-70FF-2B48-BCF6-89AB7CEE9850}">
   <ds:schemaRefs>
     <ds:schemaRef ds:uri="http://schemas.openxmlformats.org/officeDocument/2006/bibliography"/>
   </ds:schemaRefs>

</xml_diff>

<commit_message>
foi so uma troca de palavras
</commit_message>
<xml_diff>
--- a/Modelo Conceptual.docx
+++ b/Modelo Conceptual.docx
@@ -63,12 +63,7 @@
         <w:t xml:space="preserve">Chamamos a partir </w:t>
       </w:r>
       <w:r>
-        <w:t>deste momento a</w:t>
-      </w:r>
-      <w:bookmarkStart w:id="0" w:name="_GoBack"/>
-      <w:bookmarkEnd w:id="0"/>
-      <w:r>
-        <w:t>o B</w:t>
+        <w:t>deste momento ao B</w:t>
       </w:r>
       <w:r>
         <w:t xml:space="preserve">arISTa “The Lounge”. </w:t>
@@ -1056,7 +1051,18 @@
       </w:r>
       <w:proofErr w:type="spellEnd"/>
       <w:r>
-        <w:t xml:space="preserve">. O casal da mesa do lado achou interessante a ideia e </w:t>
+        <w:t>. O casal da mesa do lado achou</w:t>
+      </w:r>
+      <w:r>
+        <w:t xml:space="preserve"> </w:t>
+      </w:r>
+      <w:r>
+        <w:t>a ideia</w:t>
+      </w:r>
+      <w:bookmarkStart w:id="0" w:name="_GoBack"/>
+      <w:bookmarkEnd w:id="0"/>
+      <w:r>
+        <w:t xml:space="preserve"> interessante e </w:t>
       </w:r>
       <w:r>
         <w:rPr>
@@ -1152,7 +1158,7 @@
         <w:noProof/>
         <w:color w:val="5B9BD5" w:themeColor="accent1"/>
       </w:rPr>
-      <w:t>2</w:t>
+      <w:t>3</w:t>
     </w:r>
     <w:r>
       <w:rPr>
@@ -1282,7 +1288,7 @@
         <w:noProof/>
         <w:color w:val="5B9BD5" w:themeColor="accent1"/>
       </w:rPr>
-      <w:t>4</w:t>
+      <w:t>3</w:t>
     </w:r>
     <w:r>
       <w:rPr>
@@ -3805,7 +3811,7 @@
 </file>
 
 <file path=customXml/itemProps1.xml><?xml version="1.0" encoding="utf-8"?>
-<ds:datastoreItem xmlns:ds="http://schemas.openxmlformats.org/officeDocument/2006/customXml" ds:itemID="{B4AE7AE4-2472-1342-AF53-2126CC9E5234}">
+<ds:datastoreItem xmlns:ds="http://schemas.openxmlformats.org/officeDocument/2006/customXml" ds:itemID="{3901EB23-6AB8-EA49-8ACB-86371240CE13}">
   <ds:schemaRefs>
     <ds:schemaRef ds:uri="http://schemas.openxmlformats.org/officeDocument/2006/bibliography"/>
   </ds:schemaRefs>

</xml_diff>